<commit_message>
Agregar documentos y PPT
</commit_message>
<xml_diff>
--- a/Trabajo Práctico CLP.docx
+++ b/Trabajo Práctico CLP.docx
@@ -7,7 +7,7 @@
         <w:pStyle w:val="Heading1"/>
         <w:jc w:val="center"/>
       </w:pPr>
-      <w:bookmarkStart w:id="0" w:name="_Toc210935797"/>
+      <w:bookmarkStart w:id="0" w:name="_Toc210998504"/>
       <w:r>
         <w:t>Trabajo Práctico CLP</w:t>
       </w:r>
@@ -17,7 +17,13 @@
     <w:sdt>
       <w:sdtPr>
         <w:rPr>
+          <w:rFonts w:asciiTheme="minorHAnsi" w:eastAsiaTheme="minorHAnsi" w:hAnsiTheme="minorHAnsi" w:cstheme="minorBidi"/>
+          <w:color w:val="auto"/>
+          <w:kern w:val="2"/>
+          <w:sz w:val="24"/>
+          <w:szCs w:val="24"/>
           <w:lang w:val="es-CO"/>
+          <w14:ligatures w14:val="standardContextual"/>
         </w:rPr>
         <w:id w:val="-472907390"/>
         <w:docPartObj>
@@ -27,14 +33,8 @@
       </w:sdtPr>
       <w:sdtEndPr>
         <w:rPr>
-          <w:rFonts w:asciiTheme="minorHAnsi" w:eastAsiaTheme="minorHAnsi" w:hAnsiTheme="minorHAnsi" w:cstheme="minorBidi"/>
           <w:b/>
           <w:bCs/>
-          <w:color w:val="auto"/>
-          <w:kern w:val="2"/>
-          <w:sz w:val="24"/>
-          <w:szCs w:val="24"/>
-          <w14:ligatures w14:val="standardContextual"/>
         </w:rPr>
       </w:sdtEndPr>
       <w:sdtContent>
@@ -73,7 +73,7 @@
           <w:r>
             <w:fldChar w:fldCharType="separate"/>
           </w:r>
-          <w:hyperlink w:anchor="_Toc210935797" w:history="1">
+          <w:hyperlink w:anchor="_Toc210998504" w:history="1">
             <w:r>
               <w:rPr>
                 <w:rStyle w:val="Hyperlink"/>
@@ -100,7 +100,7 @@
                 <w:noProof/>
                 <w:webHidden/>
               </w:rPr>
-              <w:instrText xml:space="preserve"> PAGEREF _Toc210935797 \h </w:instrText>
+              <w:instrText xml:space="preserve"> PAGEREF _Toc210998504 \h </w:instrText>
             </w:r>
             <w:r>
               <w:rPr>
@@ -143,7 +143,7 @@
               <w:lang w:eastAsia="es-CO"/>
             </w:rPr>
           </w:pPr>
-          <w:hyperlink w:anchor="_Toc210935798" w:history="1">
+          <w:hyperlink w:anchor="_Toc210998505" w:history="1">
             <w:r>
               <w:rPr>
                 <w:rStyle w:val="Hyperlink"/>
@@ -170,7 +170,7 @@
                 <w:noProof/>
                 <w:webHidden/>
               </w:rPr>
-              <w:instrText xml:space="preserve"> PAGEREF _Toc210935798 \h </w:instrText>
+              <w:instrText xml:space="preserve"> PAGEREF _Toc210998505 \h </w:instrText>
             </w:r>
             <w:r>
               <w:rPr>
@@ -213,7 +213,7 @@
               <w:lang w:eastAsia="es-CO"/>
             </w:rPr>
           </w:pPr>
-          <w:hyperlink w:anchor="_Toc210935799" w:history="1">
+          <w:hyperlink w:anchor="_Toc210998506" w:history="1">
             <w:r>
               <w:rPr>
                 <w:rStyle w:val="Hyperlink"/>
@@ -240,7 +240,7 @@
                 <w:noProof/>
                 <w:webHidden/>
               </w:rPr>
-              <w:instrText xml:space="preserve"> PAGEREF _Toc210935799 \h </w:instrText>
+              <w:instrText xml:space="preserve"> PAGEREF _Toc210998506 \h </w:instrText>
             </w:r>
             <w:r>
               <w:rPr>
@@ -283,7 +283,7 @@
               <w:lang w:eastAsia="es-CO"/>
             </w:rPr>
           </w:pPr>
-          <w:hyperlink w:anchor="_Toc210935800" w:history="1">
+          <w:hyperlink w:anchor="_Toc210998507" w:history="1">
             <w:r>
               <w:rPr>
                 <w:rStyle w:val="Hyperlink"/>
@@ -310,7 +310,7 @@
                 <w:noProof/>
                 <w:webHidden/>
               </w:rPr>
-              <w:instrText xml:space="preserve"> PAGEREF _Toc210935800 \h </w:instrText>
+              <w:instrText xml:space="preserve"> PAGEREF _Toc210998507 \h </w:instrText>
             </w:r>
             <w:r>
               <w:rPr>
@@ -353,7 +353,7 @@
               <w:lang w:eastAsia="es-CO"/>
             </w:rPr>
           </w:pPr>
-          <w:hyperlink w:anchor="_Toc210935801" w:history="1">
+          <w:hyperlink w:anchor="_Toc210998508" w:history="1">
             <w:r>
               <w:rPr>
                 <w:rStyle w:val="Hyperlink"/>
@@ -380,7 +380,7 @@
                 <w:noProof/>
                 <w:webHidden/>
               </w:rPr>
-              <w:instrText xml:space="preserve"> PAGEREF _Toc210935801 \h </w:instrText>
+              <w:instrText xml:space="preserve"> PAGEREF _Toc210998508 \h </w:instrText>
             </w:r>
             <w:r>
               <w:rPr>
@@ -423,7 +423,7 @@
               <w:lang w:eastAsia="es-CO"/>
             </w:rPr>
           </w:pPr>
-          <w:hyperlink w:anchor="_Toc210935802" w:history="1">
+          <w:hyperlink w:anchor="_Toc210998509" w:history="1">
             <w:r>
               <w:rPr>
                 <w:rStyle w:val="Hyperlink"/>
@@ -450,7 +450,7 @@
                 <w:noProof/>
                 <w:webHidden/>
               </w:rPr>
-              <w:instrText xml:space="preserve"> PAGEREF _Toc210935802 \h </w:instrText>
+              <w:instrText xml:space="preserve"> PAGEREF _Toc210998509 \h </w:instrText>
             </w:r>
             <w:r>
               <w:rPr>
@@ -493,7 +493,7 @@
               <w:lang w:eastAsia="es-CO"/>
             </w:rPr>
           </w:pPr>
-          <w:hyperlink w:anchor="_Toc210935803" w:history="1">
+          <w:hyperlink w:anchor="_Toc210998510" w:history="1">
             <w:r>
               <w:rPr>
                 <w:rStyle w:val="Hyperlink"/>
@@ -520,7 +520,7 @@
                 <w:noProof/>
                 <w:webHidden/>
               </w:rPr>
-              <w:instrText xml:space="preserve"> PAGEREF _Toc210935803 \h </w:instrText>
+              <w:instrText xml:space="preserve"> PAGEREF _Toc210998510 \h </w:instrText>
             </w:r>
             <w:r>
               <w:rPr>
@@ -567,12 +567,9 @@
       <w:pPr>
         <w:pStyle w:val="Heading2"/>
       </w:pPr>
-      <w:bookmarkStart w:id="1" w:name="_Toc210935798"/>
-      <w:r>
-        <w:t>1.</w:t>
-      </w:r>
-      <w:r>
-        <w:t xml:space="preserve"> Introducción</w:t>
+      <w:bookmarkStart w:id="1" w:name="_Toc210998505"/>
+      <w:r>
+        <w:t>1. Introducción</w:t>
       </w:r>
       <w:bookmarkEnd w:id="1"/>
     </w:p>
@@ -607,42 +604,54 @@
         <w:t>la</w:t>
       </w:r>
       <w:r>
-        <w:t xml:space="preserve"> operación seleccionada, y visualizar el resultado en los </w:t>
+        <w:t xml:space="preserve"> operación seleccionada, y visualizar el resultado en </w:t>
       </w:r>
       <w:r>
         <w:t xml:space="preserve">4 </w:t>
       </w:r>
+      <w:r>
+        <w:t>leds</w:t>
+      </w:r>
+      <w:r>
+        <w:t xml:space="preserve"> de la </w:t>
+      </w:r>
+      <w:r>
+        <w:t>FPGA</w:t>
+      </w:r>
+      <w:r>
+        <w:t>.</w:t>
+      </w:r>
+      <w:r>
+        <w:t xml:space="preserve"> </w:t>
+      </w:r>
+    </w:p>
+    <w:p>
+      <w:pPr>
+        <w:jc w:val="both"/>
+      </w:pPr>
+      <w:r>
+        <w:t>Se integró un módulo Virtual I/O (VIO) para permitir la verificación y prueba remota del diseño en</w:t>
+      </w:r>
+      <w:r>
+        <w:t xml:space="preserve"> </w:t>
+      </w:r>
+      <w:r>
+        <w:t xml:space="preserve">la tarjeta </w:t>
+      </w:r>
       <w:proofErr w:type="spellStart"/>
       <w:r>
-        <w:t>LEDs</w:t>
+        <w:t>Arty</w:t>
       </w:r>
       <w:proofErr w:type="spellEnd"/>
       <w:r>
-        <w:t xml:space="preserve"> de la </w:t>
-      </w:r>
-      <w:r>
-        <w:t>FPGA</w:t>
+        <w:t xml:space="preserve"> Z7-10</w:t>
+      </w:r>
+      <w:r>
+        <w:t xml:space="preserve"> disponible en el servidor del curso</w:t>
       </w:r>
       <w:r>
         <w:t>.</w:t>
       </w:r>
-      <w:r>
-        <w:t xml:space="preserve"> </w:t>
-      </w:r>
-    </w:p>
-    <w:p>
-      <w:pPr>
-        <w:jc w:val="both"/>
-      </w:pPr>
-      <w:r>
-        <w:t>Se integró un módulo Virtual I/O (VIO) para permitir la verificación y prueba remota del diseño en</w:t>
-      </w:r>
-      <w:r>
-        <w:t xml:space="preserve"> el</w:t>
-      </w:r>
-      <w:r>
-        <w:t xml:space="preserve"> hardware.</w:t>
-      </w:r>
     </w:p>
     <w:p>
       <w:pPr>
@@ -653,7 +662,7 @@
       <w:pPr>
         <w:pStyle w:val="Heading2"/>
       </w:pPr>
-      <w:bookmarkStart w:id="2" w:name="_Toc210935799"/>
+      <w:bookmarkStart w:id="2" w:name="_Toc210998506"/>
       <w:r>
         <w:t>2. Implementación</w:t>
       </w:r>
@@ -704,7 +713,13 @@
         <w:t>ALU:</w:t>
       </w:r>
       <w:r>
-        <w:t xml:space="preserve"> realiza las operaciones aritméticas y lógicas entre dos operandos de 4 bits, con soporte para suma, resta, AND, OR, XOR, NOT, desplazamiento a la izquierda y a la derecha.</w:t>
+        <w:t xml:space="preserve"> realiza las operaciones aritméticas y lógicas entre dos operandos de 4 bits, con soporte para suma, resta, AND, OR, XOR, NOT, desplazamiento a la izquierda y</w:t>
+      </w:r>
+      <w:r>
+        <w:t xml:space="preserve"> desplazamiento</w:t>
+      </w:r>
+      <w:r>
+        <w:t xml:space="preserve"> a la derecha.</w:t>
       </w:r>
     </w:p>
     <w:p>
@@ -793,27 +808,27 @@
       </w:r>
       <w:proofErr w:type="spellEnd"/>
       <w:r>
-        <w:t>. Una vez recibidos, se calcula el resultado y se muestra en los</w:t>
-      </w:r>
-      <w:r>
-        <w:t xml:space="preserve"> 4</w:t>
+        <w:t xml:space="preserve">. Una vez recibidos, se calcula el resultado y se muestra en los 4 </w:t>
+      </w:r>
+      <w:r>
+        <w:t>leds</w:t>
+      </w:r>
+      <w:r>
+        <w:t xml:space="preserve"> de la placa</w:t>
       </w:r>
       <w:r>
         <w:t xml:space="preserve"> </w:t>
       </w:r>
       <w:proofErr w:type="spellStart"/>
       <w:r>
-        <w:t>LEDs</w:t>
+        <w:t>Arty</w:t>
       </w:r>
       <w:proofErr w:type="spellEnd"/>
       <w:r>
-        <w:t xml:space="preserve"> de la placa.</w:t>
-      </w:r>
-      <w:r>
-        <w:t xml:space="preserve"> </w:t>
-      </w:r>
-      <w:r>
-        <w:t>La ALU permite las siguientes operaciones:</w:t>
+        <w:t xml:space="preserve"> Z7-10</w:t>
+      </w:r>
+      <w:r>
+        <w:t>. La ALU permite las siguientes operaciones:</w:t>
       </w:r>
     </w:p>
     <w:p>
@@ -860,10 +875,7 @@
               <w:jc w:val="center"/>
             </w:pPr>
             <w:r>
-              <w:t>Código</w:t>
-            </w:r>
-            <w:r>
-              <w:t xml:space="preserve"> </w:t>
+              <w:t xml:space="preserve">Código </w:t>
             </w:r>
             <w:proofErr w:type="spellStart"/>
             <w:r>
@@ -1129,14 +1141,9 @@
     </w:p>
     <w:p>
       <w:pPr>
-        <w:jc w:val="both"/>
-      </w:pPr>
-    </w:p>
-    <w:p>
-      <w:pPr>
         <w:pStyle w:val="Heading2"/>
       </w:pPr>
-      <w:bookmarkStart w:id="3" w:name="_Toc210935800"/>
+      <w:bookmarkStart w:id="3" w:name="_Toc210998507"/>
       <w:r>
         <w:t>2. Diagrama de Bloques</w:t>
       </w:r>
@@ -1218,6 +1225,11 @@
       <w:pPr>
         <w:jc w:val="both"/>
       </w:pPr>
+    </w:p>
+    <w:p>
+      <w:pPr>
+        <w:jc w:val="both"/>
+      </w:pPr>
       <w:r>
         <w:lastRenderedPageBreak/>
         <w:t>Esquemático</w:t>
@@ -1228,6 +1240,9 @@
     </w:p>
     <w:p>
       <w:r>
+        <w:rPr>
+          <w:noProof/>
+        </w:rPr>
         <w:drawing>
           <wp:inline distT="0" distB="0" distL="0" distR="0" wp14:anchorId="4E2EAAF2" wp14:editId="0839178A">
             <wp:extent cx="5612130" cy="1424940"/>
@@ -1270,7 +1285,7 @@
       <w:pPr>
         <w:pStyle w:val="Heading2"/>
       </w:pPr>
-      <w:bookmarkStart w:id="4" w:name="_Toc210935801"/>
+      <w:bookmarkStart w:id="4" w:name="_Toc210998508"/>
       <w:r>
         <w:t>3. Simulaciones</w:t>
       </w:r>
@@ -1321,6 +1336,9 @@
       <w:r>
         <w:t>20us: señal de RESET</w:t>
       </w:r>
+      <w:r>
+        <w:t xml:space="preserve"> para iniciar</w:t>
+      </w:r>
     </w:p>
     <w:p>
       <w:pPr>
@@ -1368,14 +1386,7 @@
           <w:i/>
           <w:iCs/>
         </w:rPr>
-        <w:t>B</w:t>
-      </w:r>
-      <w:r>
-        <w:rPr>
-          <w:i/>
-          <w:iCs/>
-        </w:rPr>
-        <w:t>_buf</w:t>
+        <w:t>B_buf</w:t>
       </w:r>
       <w:proofErr w:type="spellEnd"/>
     </w:p>
@@ -1484,9 +1495,18 @@
       </w:r>
     </w:p>
     <w:p>
-      <w:r>
+      <w:pPr>
+        <w:pStyle w:val="ListParagraph"/>
+        <w:jc w:val="both"/>
+      </w:pPr>
+    </w:p>
+    <w:p>
+      <w:r>
+        <w:rPr>
+          <w:noProof/>
+        </w:rPr>
         <w:drawing>
-          <wp:inline distT="0" distB="0" distL="0" distR="0" wp14:anchorId="5543AF0E" wp14:editId="34A8CE33">
+          <wp:inline distT="0" distB="0" distL="0" distR="0" wp14:anchorId="5543AF0E" wp14:editId="0C405CCB">
             <wp:extent cx="5650523" cy="2756851"/>
             <wp:effectExtent l="0" t="0" r="7620" b="5715"/>
             <wp:docPr id="89321331" name="Picture 1" descr="A screenshot of a computer program&#10;&#10;AI-generated content may be incorrect."/>
@@ -1529,7 +1549,6 @@
       </w:r>
     </w:p>
     <w:p/>
-    <w:p/>
     <w:p>
       <w:pPr>
         <w:jc w:val="both"/>
@@ -1586,10 +1605,7 @@
         <w:t>valor ‘</w:t>
       </w:r>
       <w:r>
-        <w:t>7</w:t>
-      </w:r>
-      <w:r>
-        <w:t xml:space="preserve">’ y se almacena en </w:t>
+        <w:t xml:space="preserve">7’ y se almacena en </w:t>
       </w:r>
       <w:proofErr w:type="spellStart"/>
       <w:r>
@@ -1614,13 +1630,7 @@
         <w:t>541</w:t>
       </w:r>
       <w:r>
-        <w:t>us: se recibe el segundo byte por la UART con valor ‘</w:t>
-      </w:r>
-      <w:r>
-        <w:t>2</w:t>
-      </w:r>
-      <w:r>
-        <w:t xml:space="preserve">’ en </w:t>
+        <w:t xml:space="preserve">us: se recibe el segundo byte por la UART con valor ‘2’ en </w:t>
       </w:r>
       <w:proofErr w:type="spellStart"/>
       <w:r>
@@ -1645,19 +1655,7 @@
         <w:t>628</w:t>
       </w:r>
       <w:r>
-        <w:t>us: se recibe el tercer b</w:t>
-      </w:r>
-      <w:r>
-        <w:t>y</w:t>
-      </w:r>
-      <w:r>
-        <w:t>te por la UART con valor ‘</w:t>
-      </w:r>
-      <w:r>
-        <w:t>1</w:t>
-      </w:r>
-      <w:r>
-        <w:t xml:space="preserve">’ y se hace </w:t>
+        <w:t xml:space="preserve">us: se recibe el tercer byte por la UART con valor ‘1’ y se hace </w:t>
       </w:r>
       <w:proofErr w:type="spellStart"/>
       <w:r>
@@ -1688,13 +1686,7 @@
         <w:t xml:space="preserve"> </w:t>
       </w:r>
       <w:r>
-        <w:t xml:space="preserve">= </w:t>
-      </w:r>
-      <w:r>
-        <w:t>7</w:t>
-      </w:r>
-      <w:r>
-        <w:t>, B</w:t>
+        <w:t>= 7, B</w:t>
       </w:r>
       <w:r>
         <w:t xml:space="preserve"> </w:t>
@@ -1706,10 +1698,7 @@
         <w:t xml:space="preserve"> </w:t>
       </w:r>
       <w:r>
-        <w:t>2</w:t>
-      </w:r>
-      <w:r>
-        <w:t xml:space="preserve">, </w:t>
+        <w:t xml:space="preserve">2, </w:t>
       </w:r>
       <w:proofErr w:type="spellStart"/>
       <w:r>
@@ -1726,16 +1715,7 @@
         <w:t xml:space="preserve"> </w:t>
       </w:r>
       <w:r>
-        <w:t>1</w:t>
-      </w:r>
-      <w:r>
-        <w:t xml:space="preserve"> (</w:t>
-      </w:r>
-      <w:r>
-        <w:t>resta</w:t>
-      </w:r>
-      <w:r>
-        <w:t xml:space="preserve">), </w:t>
+        <w:t xml:space="preserve">1 (resta), </w:t>
       </w:r>
       <w:proofErr w:type="spellStart"/>
       <w:r>
@@ -1743,13 +1723,7 @@
       </w:r>
       <w:proofErr w:type="spellEnd"/>
       <w:r>
-        <w:t xml:space="preserve"> = </w:t>
-      </w:r>
-      <w:r>
-        <w:t>2</w:t>
-      </w:r>
-      <w:r>
-        <w:t xml:space="preserve"> </w:t>
+        <w:t xml:space="preserve"> = 2 </w:t>
       </w:r>
     </w:p>
     <w:p>
@@ -1776,9 +1750,18 @@
       </w:r>
     </w:p>
     <w:p>
-      <w:r>
+      <w:pPr>
+        <w:pStyle w:val="ListParagraph"/>
+        <w:jc w:val="both"/>
+      </w:pPr>
+    </w:p>
+    <w:p>
+      <w:r>
+        <w:rPr>
+          <w:noProof/>
+        </w:rPr>
         <w:drawing>
-          <wp:inline distT="0" distB="0" distL="0" distR="0" wp14:anchorId="783CEB04" wp14:editId="71390CB1">
+          <wp:inline distT="0" distB="0" distL="0" distR="0" wp14:anchorId="783CEB04" wp14:editId="2386FA63">
             <wp:extent cx="5638800" cy="2736457"/>
             <wp:effectExtent l="0" t="0" r="0" b="6985"/>
             <wp:docPr id="251738906" name="Picture 1" descr="A screenshot of a computer&#10;&#10;AI-generated content may be incorrect."/>
@@ -1842,13 +1825,7 @@
       </w:r>
       <w:proofErr w:type="spellEnd"/>
       <w:r>
-        <w:t xml:space="preserve"> para probar la operación de </w:t>
-      </w:r>
-      <w:r>
-        <w:t>AND</w:t>
-      </w:r>
-      <w:r>
-        <w:t>:</w:t>
+        <w:t xml:space="preserve"> para probar la operación de AND:</w:t>
       </w:r>
     </w:p>
     <w:p>
@@ -1870,10 +1847,7 @@
         <w:t>valor ‘</w:t>
       </w:r>
       <w:r>
-        <w:t>9</w:t>
-      </w:r>
-      <w:r>
-        <w:t xml:space="preserve">’ y se almacena en </w:t>
+        <w:t xml:space="preserve">9’ y se almacena en </w:t>
       </w:r>
       <w:r>
         <w:rPr>
@@ -1896,20 +1870,20 @@
         <w:t>902</w:t>
       </w:r>
       <w:r>
-        <w:t>us: se recibe el segundo byte por la UART con valor ‘</w:t>
-      </w:r>
-      <w:r>
-        <w:t>3</w:t>
-      </w:r>
-      <w:r>
-        <w:t>’</w:t>
-      </w:r>
-      <w:r>
-        <w:t xml:space="preserve"> </w:t>
-      </w:r>
-      <w:r>
-        <w:t xml:space="preserve"> </w:t>
-      </w:r>
+        <w:t>us: se recibe el segundo byte por la UART con valor ‘3’</w:t>
+      </w:r>
+      <w:r>
+        <w:t xml:space="preserve"> y se almacena en </w:t>
+      </w:r>
+      <w:proofErr w:type="spellStart"/>
+      <w:r>
+        <w:rPr>
+          <w:i/>
+          <w:iCs/>
+        </w:rPr>
+        <w:t>B_buf</w:t>
+      </w:r>
+      <w:proofErr w:type="spellEnd"/>
     </w:p>
     <w:p>
       <w:pPr>
@@ -1921,7 +1895,10 @@
         <w:jc w:val="both"/>
       </w:pPr>
       <w:r>
-        <w:t xml:space="preserve"> en </w:t>
+        <w:t>988</w:t>
+      </w:r>
+      <w:r>
+        <w:t xml:space="preserve">us: se recibe el tercer byte por la UART con valor ‘1’ y se hace </w:t>
       </w:r>
       <w:proofErr w:type="spellStart"/>
       <w:r>
@@ -1929,9 +1906,12 @@
           <w:i/>
           <w:iCs/>
         </w:rPr>
-        <w:t>B_buf</w:t>
+        <w:t>alu_ready</w:t>
       </w:r>
       <w:proofErr w:type="spellEnd"/>
+      <w:r>
+        <w:t xml:space="preserve"> = 1 para que la ALU opere. </w:t>
+      </w:r>
     </w:p>
     <w:p>
       <w:pPr>
@@ -1943,22 +1923,56 @@
         <w:jc w:val="both"/>
       </w:pPr>
       <w:r>
-        <w:t>988</w:t>
-      </w:r>
-      <w:r>
-        <w:t xml:space="preserve">us: se recibe el tercer byte por la UART con valor ‘1’ y se hace </w:t>
+        <w:t>La ALU opera con A</w:t>
+      </w:r>
+      <w:r>
+        <w:t xml:space="preserve"> </w:t>
+      </w:r>
+      <w:r>
+        <w:t>= 9(1001), B</w:t>
+      </w:r>
+      <w:r>
+        <w:t xml:space="preserve"> </w:t>
+      </w:r>
+      <w:r>
+        <w:t>=</w:t>
+      </w:r>
+      <w:r>
+        <w:t xml:space="preserve"> </w:t>
+      </w:r>
+      <w:r>
+        <w:t xml:space="preserve">3(0011), </w:t>
       </w:r>
       <w:proofErr w:type="spellStart"/>
       <w:r>
-        <w:rPr>
-          <w:i/>
-          <w:iCs/>
-        </w:rPr>
-        <w:t>alu_ready</w:t>
+        <w:t>Op</w:t>
       </w:r>
       <w:proofErr w:type="spellEnd"/>
       <w:r>
-        <w:t xml:space="preserve"> = 1 para que la ALU opere. </w:t>
+        <w:t xml:space="preserve"> </w:t>
+      </w:r>
+      <w:r>
+        <w:t>=</w:t>
+      </w:r>
+      <w:r>
+        <w:t xml:space="preserve"> </w:t>
+      </w:r>
+      <w:r>
+        <w:t>2</w:t>
+      </w:r>
+      <w:r>
+        <w:t xml:space="preserve">, </w:t>
+      </w:r>
+      <w:proofErr w:type="spellStart"/>
+      <w:r>
+        <w:t>Result</w:t>
+      </w:r>
+      <w:proofErr w:type="spellEnd"/>
+      <w:r>
+        <w:t xml:space="preserve"> = 1</w:t>
+      </w:r>
+      <w:r>
+        <w:t>(0001)</w:t>
       </w:r>
     </w:p>
     <w:p>
@@ -1971,93 +1985,7 @@
         <w:jc w:val="both"/>
       </w:pPr>
       <w:r>
-        <w:t>La ALU opera con A</w:t>
-      </w:r>
-      <w:r>
-        <w:t xml:space="preserve"> </w:t>
-      </w:r>
-      <w:r>
-        <w:t xml:space="preserve">= </w:t>
-      </w:r>
-      <w:r>
-        <w:t>9</w:t>
-      </w:r>
-      <w:r>
-        <w:t>(1001</w:t>
-      </w:r>
-      <w:r>
-        <w:t>)</w:t>
-      </w:r>
-      <w:r>
-        <w:t>, B</w:t>
-      </w:r>
-      <w:r>
-        <w:t xml:space="preserve"> </w:t>
-      </w:r>
-      <w:r>
-        <w:t>=</w:t>
-      </w:r>
-      <w:r>
-        <w:t xml:space="preserve"> </w:t>
-      </w:r>
-      <w:r>
-        <w:t>3</w:t>
-      </w:r>
-      <w:r>
-        <w:t xml:space="preserve">(0011), </w:t>
-      </w:r>
-      <w:proofErr w:type="spellStart"/>
-      <w:r>
-        <w:t>Op</w:t>
-      </w:r>
-      <w:proofErr w:type="spellEnd"/>
-      <w:r>
-        <w:t xml:space="preserve"> </w:t>
-      </w:r>
-      <w:r>
-        <w:t>=</w:t>
-      </w:r>
-      <w:r>
-        <w:t xml:space="preserve"> </w:t>
-      </w:r>
-      <w:r>
-        <w:t>1</w:t>
-      </w:r>
-      <w:r>
-        <w:t>(0001)</w:t>
-      </w:r>
-      <w:r>
-        <w:t xml:space="preserve">, </w:t>
-      </w:r>
-      <w:proofErr w:type="spellStart"/>
-      <w:r>
-        <w:t>Result</w:t>
-      </w:r>
-      <w:proofErr w:type="spellEnd"/>
-      <w:r>
-        <w:t xml:space="preserve"> = </w:t>
-      </w:r>
-      <w:r>
-        <w:t>1</w:t>
-      </w:r>
-    </w:p>
-    <w:p>
-      <w:pPr>
-        <w:pStyle w:val="ListParagraph"/>
-        <w:numPr>
-          <w:ilvl w:val="0"/>
-          <w:numId w:val="2"/>
-        </w:numPr>
-        <w:jc w:val="both"/>
-      </w:pPr>
-      <w:r>
-        <w:t>El resultado ‘</w:t>
-      </w:r>
-      <w:r>
-        <w:t>1</w:t>
-      </w:r>
-      <w:r>
-        <w:t xml:space="preserve">’ se refleja en los </w:t>
+        <w:t xml:space="preserve">El resultado ‘1’ se refleja en los </w:t>
       </w:r>
       <w:r>
         <w:rPr>
@@ -2074,6 +2002,9 @@
     <w:p/>
     <w:p>
       <w:r>
+        <w:rPr>
+          <w:noProof/>
+        </w:rPr>
         <w:lastRenderedPageBreak/>
         <w:drawing>
           <wp:inline distT="0" distB="0" distL="0" distR="0" wp14:anchorId="21C52954" wp14:editId="0FF71722">
@@ -2117,7 +2048,7 @@
       <w:pPr>
         <w:pStyle w:val="Heading2"/>
       </w:pPr>
-      <w:bookmarkStart w:id="5" w:name="_Toc210935802"/>
+      <w:bookmarkStart w:id="5" w:name="_Toc210998509"/>
       <w:r>
         <w:t>4.  Tabla de uso de recursos</w:t>
       </w:r>
@@ -2141,6 +2072,9 @@
     </w:p>
     <w:p>
       <w:r>
+        <w:rPr>
+          <w:noProof/>
+        </w:rPr>
         <w:drawing>
           <wp:inline distT="0" distB="0" distL="0" distR="0" wp14:anchorId="282FDB43" wp14:editId="085F397D">
             <wp:extent cx="5612130" cy="3373120"/>
@@ -2182,7 +2116,7 @@
       <w:pPr>
         <w:pStyle w:val="Heading2"/>
       </w:pPr>
-      <w:bookmarkStart w:id="6" w:name="_Toc210935803"/>
+      <w:bookmarkStart w:id="6" w:name="_Toc210998510"/>
       <w:r>
         <w:lastRenderedPageBreak/>
         <w:t>5. Limitaciones</w:t>
@@ -2199,16 +2133,11 @@
       <w:r>
         <w:t xml:space="preserve"> durante el curso de Circuitos Lógicos </w:t>
       </w:r>
-      <w:proofErr w:type="spellStart"/>
-      <w:r>
-        <w:t>Prgramables</w:t>
-      </w:r>
-      <w:proofErr w:type="spellEnd"/>
-      <w:r>
-        <w:t xml:space="preserve">. </w:t>
-      </w:r>
-      <w:r>
-        <w:t>A pesar de cumplir con los objetivos propuestos, el sistema presenta algunas limitaciones que podrían abordarse en versiones futuras:</w:t>
+      <w:r>
+        <w:t>Programables</w:t>
+      </w:r>
+      <w:r>
+        <w:t>. A pesar de cumplir con los objetivos propuestos, el sistema presenta algunas limitaciones que podrían abordarse en versiones futuras:</w:t>
       </w:r>
     </w:p>
     <w:p>
@@ -2221,7 +2150,20 @@
         <w:jc w:val="both"/>
       </w:pPr>
       <w:r>
-        <w:t>Ancho de palabra fijo: La ALU implementada opera únicamente con operandos de 4 bits, lo que restringe el rango de valores procesables. Una ampliación a 8 o 16 bits permitiría realizar operaciones más representativas.</w:t>
+        <w:rPr>
+          <w:b/>
+          <w:bCs/>
+        </w:rPr>
+        <w:t>Ancho de palabra fijo:</w:t>
+      </w:r>
+      <w:r>
+        <w:t xml:space="preserve"> La ALU implementada opera únicamente con operandos de 4 bits</w:t>
+      </w:r>
+      <w:r>
+        <w:t xml:space="preserve"> (con signo)</w:t>
+      </w:r>
+      <w:r>
+        <w:t>, lo que restringe el rango de valores procesables. Una ampliación a 8 o 16 bits permitiría realizar operaciones más representativas.</w:t>
       </w:r>
     </w:p>
     <w:p>
@@ -2234,7 +2176,14 @@
         <w:jc w:val="both"/>
       </w:pPr>
       <w:r>
-        <w:t>Sin control de errores en UART: La comunicación UART no incluye verificación de paridad ni manejo de errores de recepción, por lo que bytes corruptos podrían afectar el resultado de la operación.</w:t>
+        <w:rPr>
+          <w:b/>
+          <w:bCs/>
+        </w:rPr>
+        <w:t>Sin control de errores en UART:</w:t>
+      </w:r>
+      <w:r>
+        <w:t xml:space="preserve"> La comunicación UART no incluye verificación de paridad ni manejo de errores de recepción, por lo que bytes corruptos podrían afectar el resultado de la operación.</w:t>
       </w:r>
     </w:p>
     <w:p>
@@ -2247,7 +2196,26 @@
         <w:jc w:val="both"/>
       </w:pPr>
       <w:r>
-        <w:t>Latencia de procesamiento: La sincronización entre la recepción de datos y la ejecución de la operación depende del reloj del sistema y puede introducir un pequeño retardo, perceptible en configuraciones de mayor frecuencia o ancho de datos.</w:t>
+        <w:rPr>
+          <w:b/>
+          <w:bCs/>
+        </w:rPr>
+        <w:t>Interfaz limitada:</w:t>
+      </w:r>
+      <w:r>
+        <w:t xml:space="preserve"> El sistema actual muestra el resultado únicamente mediante los </w:t>
+      </w:r>
+      <w:r>
+        <w:t>Leds</w:t>
+      </w:r>
+      <w:r>
+        <w:t xml:space="preserve">, lo cual es útil para pruebas </w:t>
+      </w:r>
+      <w:r>
+        <w:t>básicas,</w:t>
+      </w:r>
+      <w:r>
+        <w:t xml:space="preserve"> pero poco práctico para aplicaciones complejas.</w:t>
       </w:r>
     </w:p>
     <w:p>
@@ -2260,32 +2228,14 @@
         <w:jc w:val="both"/>
       </w:pPr>
       <w:r>
-        <w:t xml:space="preserve">Interfaz limitada: El sistema actual muestra el resultado únicamente mediante los </w:t>
-      </w:r>
-      <w:r>
-        <w:t>Leds</w:t>
-      </w:r>
-      <w:r>
-        <w:t xml:space="preserve">, lo cual es útil para pruebas </w:t>
-      </w:r>
-      <w:r>
-        <w:t>básicas,</w:t>
-      </w:r>
-      <w:r>
-        <w:t xml:space="preserve"> pero poco práctico para aplicaciones complejas.</w:t>
-      </w:r>
-    </w:p>
-    <w:p>
-      <w:pPr>
-        <w:pStyle w:val="ListParagraph"/>
-        <w:numPr>
-          <w:ilvl w:val="0"/>
-          <w:numId w:val="2"/>
-        </w:numPr>
-        <w:jc w:val="both"/>
-      </w:pPr>
-      <w:r>
-        <w:t>Ausencia de retroalimentación al transmisor: El sistema no envía información de confirmación o resultado por UART, limitando su uso a entornos unidireccionales de prueba.</w:t>
+        <w:rPr>
+          <w:b/>
+          <w:bCs/>
+        </w:rPr>
+        <w:t>Ausencia de retroalimentación al transmisor:</w:t>
+      </w:r>
+      <w:r>
+        <w:t xml:space="preserve"> El sistema no envía información de confirmación o resultado por UART, limitando su uso a entornos unidireccionales de prueba.</w:t>
       </w:r>
     </w:p>
     <w:sectPr>
@@ -3225,6 +3175,7 @@
   <w:style w:type="character" w:default="1" w:styleId="DefaultParagraphFont">
     <w:name w:val="Default Paragraph Font"/>
     <w:uiPriority w:val="1"/>
+    <w:semiHidden/>
     <w:unhideWhenUsed/>
   </w:style>
   <w:style w:type="table" w:default="1" w:styleId="TableNormal">

</xml_diff>